<commit_message>
Added abstract, removed reference to parking_info array.
</commit_message>
<xml_diff>
--- a/index.docx
+++ b/index.docx
@@ -32,7 +32,7 @@
         <w:pStyle w:val="FirstParagraph"/>
       </w:pPr>
       <w:r>
-        <w:t xml:space="preserve">100 words</w:t>
+        <w:t xml:space="preserve">Efforts to conduct detailed analysis of the variation in and consequences of zoning regulations have been hampered by the lack of standardized, machine-readable data on the requirements described in the texts of municipal zoning codes. Existing efforts to assemble data on zoning regulations have relied on database structures that are not well-suited to the complexity of zoning regulations. In this paper, we introduce and describe the Open Zoning Feed Specification (OZFS) standard as a recommended format for describing zoning regulations, parcel geometry, and building characteristics. We introduce a sample dataset that uses the OZFS standard to describe zoning regulations and parcel geometries for a set of 162 municipalities in the Dallas-Fort Worth region of Texas. The OZFS data standard offers a foundation on which software can be developed to analyze zoning regulations in greater detail than has previously been possible to do at a regional scale.</w:t>
       </w:r>
     </w:p>
     <w:bookmarkEnd w:id="20"/>
@@ -237,7 +237,7 @@
         <w:t xml:space="preserve"> </w:t>
       </w:r>
       <w:r>
-        <w:t xml:space="preserve">does not comply with the Open Knowledge Foundation’s definition of Openness</w:t>
+        <w:t xml:space="preserve">does not meet the Open Knowledge Foundation’s definition of Openness:</w:t>
       </w:r>
       <w:r>
         <w:t xml:space="preserve"> </w:t>
@@ -252,7 +252,7 @@
         <w:t xml:space="preserve">(Open Knowledge Foundation 2015)</w:t>
       </w:r>
       <w:r>
-        <w:t xml:space="preserve">. This is not necessarily a weakness of the project. There are many advantages to a more closed approach to data collection and dissemination, including better control of data quality and an assurance that the data will not be used for purposes that are not aligned with an organization’s values and priorities. On the other hand, this approach does create a barrier to the use of the data and the adoption of the data collection methodologies and formats.</w:t>
+        <w:t xml:space="preserve">. This is not necessarily a weakness of the project. There are many advantages to a more closed approach to data collection and dissemination, including better control of data quality and an assurance that the data will not be used for purposes that are not aligned with an organization’s values and priorities. On the other hand, this approach does create a barrier to data use and to the adoption of data collection methodologies and formats.</w:t>
       </w:r>
     </w:p>
     <w:p>
@@ -298,7 +298,7 @@
         <w:t xml:space="preserve">(Zoneomics 2024)</w:t>
       </w:r>
       <w:r>
-        <w:t xml:space="preserve">. These are efforts by private firms to compile data that can be sold directly to users, or a that can be used in analyses that the firms do on behalf of customers (and are thus somewhat less open than the NZA effort). Envelope is not longer operating, and detailed information on their data format is not available. Zoneomics offers data through a paid API subscription. API outputs are in a json or geojson format, which offers the potential to overcome a weakness of a tabular data format: variables do not necessarily need to be stored for any districts they are not defined for. As noted by Kahn</w:t>
+        <w:t xml:space="preserve">. These are efforts by private firms to compile data that can be sold directly to users, or a that can be used in analyses that the firms do on behalf of customers (and are thus somewhat less open than the NZA effort). Envelope is no longer operating, and detailed information on their data format is not available. Zoneomics offers data through a paid API subscription. API outputs are in a json or geojson format, which offers the potential to overcome a weakness of a tabular data format: variables do not necessarily need to be stored for any districts they are not defined for. As noted by Kahn</w:t>
       </w:r>
       <w:r>
         <w:t xml:space="preserve"> </w:t>
@@ -380,7 +380,7 @@
         <w:pStyle w:val="FirstParagraph"/>
       </w:pPr>
       <w:r>
-        <w:t xml:space="preserve">The OZFS data standard uses a geojson data form to describe zoning regulations, which offers the flexibility to define only those variables that are defined for a particular zoning district and to add additional key-value pairs for new variables as needed. We incorporate the use of expressions (in the Python syntax) and nested arrays to define constraints that are dependent on land use or on characteristics of buildings and parcels, as well as to define municipality-level definitions of relating to building characteristics. To ensure that buildings and parcels are described in a way that is interpretable by these expressions, the OZFS data standard also includes standards for encoding building and parcel characteristics.</w:t>
+        <w:t xml:space="preserve">The OZFS data standard uses a geojson data format to describe zoning regulations, which offers the flexibility to define only those variables that are defined for a particular zoning district and to add additional key-value pairs for new variables as needed. We incorporate the use of expressions (in the Python syntax) to define constraints that are dependent on land use or on characteristics of buildings and parcels. We also use expressions to well as to define municipality-level definitions relating to building characteristics. To ensure that buildings and parcels are described in a way that is interpretable by these expressions, the OZFS data standard also includes standards for encoding building and parcel characteristics.</w:t>
       </w:r>
     </w:p>
     <w:p>
@@ -457,7 +457,40 @@
         <w:pStyle w:val="FirstParagraph"/>
       </w:pPr>
       <w:r>
-        <w:t xml:space="preserve">The OZFS data standard includes three files: a file with a *.zoning extension to describe the zoning regulations for a particular municipality; a file with a *.parcel extension to describe the geometry of all parcels (or all parcels of interest) within a municipality; and a file with a *.building extension to describe the geometry of a proposed building.</w:t>
+        <w:t xml:space="preserve">The OZFS data standard includes three files:</w:t>
+      </w:r>
+    </w:p>
+    <w:p>
+      <w:pPr>
+        <w:numPr>
+          <w:ilvl w:val="0"/>
+          <w:numId w:val="1003"/>
+        </w:numPr>
+      </w:pPr>
+      <w:r>
+        <w:t xml:space="preserve">a file with a *.zoning extension to describe the zoning regulations for a particular municipality;</w:t>
+      </w:r>
+    </w:p>
+    <w:p>
+      <w:pPr>
+        <w:numPr>
+          <w:ilvl w:val="0"/>
+          <w:numId w:val="1003"/>
+        </w:numPr>
+      </w:pPr>
+      <w:r>
+        <w:t xml:space="preserve">a file with a *.parcel extension to describe the geometry of all parcels (or all parcels of interest) within a municipality; and</w:t>
+      </w:r>
+    </w:p>
+    <w:p>
+      <w:pPr>
+        <w:numPr>
+          <w:ilvl w:val="0"/>
+          <w:numId w:val="1003"/>
+        </w:numPr>
+      </w:pPr>
+      <w:r>
+        <w:t xml:space="preserve">a file with a *.building extension to describe the geometry of a proposed building.</w:t>
       </w:r>
     </w:p>
     <w:bookmarkStart w:id="45" w:name="zoning-regulations"/>
@@ -582,7 +615,7 @@
       <w:pPr>
         <w:numPr>
           <w:ilvl w:val="0"/>
-          <w:numId w:val="1003"/>
+          <w:numId w:val="1004"/>
         </w:numPr>
       </w:pPr>
       <w:r>
@@ -605,7 +638,7 @@
       <w:pPr>
         <w:numPr>
           <w:ilvl w:val="0"/>
-          <w:numId w:val="1003"/>
+          <w:numId w:val="1004"/>
         </w:numPr>
       </w:pPr>
       <w:r>
@@ -622,7 +655,7 @@
       <w:pPr>
         <w:numPr>
           <w:ilvl w:val="0"/>
-          <w:numId w:val="1003"/>
+          <w:numId w:val="1004"/>
         </w:numPr>
       </w:pPr>
       <w:r>
@@ -639,7 +672,7 @@
       <w:pPr>
         <w:numPr>
           <w:ilvl w:val="0"/>
-          <w:numId w:val="1003"/>
+          <w:numId w:val="1004"/>
         </w:numPr>
       </w:pPr>
       <w:r>
@@ -656,7 +689,7 @@
       <w:pPr>
         <w:numPr>
           <w:ilvl w:val="0"/>
-          <w:numId w:val="1003"/>
+          <w:numId w:val="1004"/>
         </w:numPr>
       </w:pPr>
       <w:r>
@@ -676,7 +709,7 @@
       <w:pPr>
         <w:numPr>
           <w:ilvl w:val="0"/>
-          <w:numId w:val="1003"/>
+          <w:numId w:val="1004"/>
         </w:numPr>
       </w:pPr>
       <w:r>
@@ -774,7 +807,7 @@
       <w:pPr>
         <w:numPr>
           <w:ilvl w:val="1"/>
-          <w:numId w:val="1004"/>
+          <w:numId w:val="1005"/>
         </w:numPr>
       </w:pPr>
       <w:r>
@@ -809,7 +842,7 @@
       <w:pPr>
         <w:numPr>
           <w:ilvl w:val="1"/>
-          <w:numId w:val="1004"/>
+          <w:numId w:val="1005"/>
         </w:numPr>
       </w:pPr>
       <w:r>
@@ -844,7 +877,7 @@
       <w:pPr>
         <w:numPr>
           <w:ilvl w:val="1"/>
-          <w:numId w:val="1004"/>
+          <w:numId w:val="1005"/>
         </w:numPr>
       </w:pPr>
       <w:r>
@@ -864,7 +897,7 @@
       <w:pPr>
         <w:numPr>
           <w:ilvl w:val="1"/>
-          <w:numId w:val="1004"/>
+          <w:numId w:val="1005"/>
         </w:numPr>
       </w:pPr>
       <w:r>
@@ -884,7 +917,7 @@
       <w:pPr>
         <w:numPr>
           <w:ilvl w:val="1"/>
-          <w:numId w:val="1004"/>
+          <w:numId w:val="1005"/>
         </w:numPr>
       </w:pPr>
       <w:r>
@@ -949,7 +982,7 @@
       <w:pPr>
         <w:numPr>
           <w:ilvl w:val="1"/>
-          <w:numId w:val="1004"/>
+          <w:numId w:val="1005"/>
         </w:numPr>
       </w:pPr>
       <w:r>
@@ -1233,7 +1266,7 @@
         <w:pStyle w:val="Compact"/>
         <w:numPr>
           <w:ilvl w:val="0"/>
-          <w:numId w:val="1005"/>
+          <w:numId w:val="1006"/>
         </w:numPr>
       </w:pPr>
       <w:r>
@@ -1268,7 +1301,7 @@
         <w:pStyle w:val="Compact"/>
         <w:numPr>
           <w:ilvl w:val="0"/>
-          <w:numId w:val="1005"/>
+          <w:numId w:val="1006"/>
         </w:numPr>
       </w:pPr>
       <w:r>
@@ -1300,7 +1333,7 @@
         <w:pStyle w:val="Compact"/>
         <w:numPr>
           <w:ilvl w:val="0"/>
-          <w:numId w:val="1005"/>
+          <w:numId w:val="1006"/>
         </w:numPr>
       </w:pPr>
       <w:r>
@@ -1614,10 +1647,7 @@
         <w:pStyle w:val="BodyText"/>
       </w:pPr>
       <w:r>
-        <w:t xml:space="preserve">Conditions do not necessarily need to be mutually exclusive. When they are not, they are applied in the order in which they appear. For example, if the residential building type</w:t>
-      </w:r>
-      <w:r>
-        <w:t xml:space="preserve"> </w:t>
+        <w:t xml:space="preserve">Conditions do not necessarily need to be mutually exclusive. When they are not, they are applied in the order in which they appear. For example, if the residential building type (</w:t>
       </w:r>
       <w:r>
         <w:rPr>
@@ -1626,10 +1656,7 @@
         <w:t xml:space="preserve">res_type</w:t>
       </w:r>
       <w:r>
-        <w:t xml:space="preserve"> </w:t>
-      </w:r>
-      <w:r>
-        <w:t xml:space="preserve">of a building with three or more units units is defined as</w:t>
+        <w:t xml:space="preserve">) of a building with three or more units units is defined as</w:t>
       </w:r>
       <w:r>
         <w:t xml:space="preserve"> </w:t>
@@ -1695,7 +1722,7 @@
             <w:r>
               <w:drawing>
                 <wp:inline>
-                  <wp:extent cx="5943600" cy="2179038"/>
+                  <wp:extent cx="5943600" cy="2206130"/>
                   <wp:effectExtent b="0" l="0" r="0" t="0"/>
                   <wp:docPr descr="" title="" id="41" name="Picture"/>
                   <a:graphic>
@@ -1716,7 +1743,7 @@
                         <pic:spPr bwMode="auto">
                           <a:xfrm>
                             <a:off x="0" y="0"/>
-                            <a:ext cx="5943600" cy="2179038"/>
+                            <a:ext cx="5943600" cy="2206130"/>
                           </a:xfrm>
                           <a:prstGeom prst="rect">
                             <a:avLst/>
@@ -1822,7 +1849,7 @@
         <w:pStyle w:val="Compact"/>
         <w:numPr>
           <w:ilvl w:val="0"/>
-          <w:numId w:val="1006"/>
+          <w:numId w:val="1007"/>
         </w:numPr>
       </w:pPr>
       <w:r>
@@ -1843,7 +1870,7 @@
         <w:pStyle w:val="Compact"/>
         <w:numPr>
           <w:ilvl w:val="0"/>
-          <w:numId w:val="1006"/>
+          <w:numId w:val="1007"/>
         </w:numPr>
       </w:pPr>
       <w:r>
@@ -1864,7 +1891,7 @@
         <w:pStyle w:val="Compact"/>
         <w:numPr>
           <w:ilvl w:val="0"/>
-          <w:numId w:val="1006"/>
+          <w:numId w:val="1007"/>
         </w:numPr>
       </w:pPr>
       <w:r>
@@ -1885,7 +1912,7 @@
         <w:pStyle w:val="Compact"/>
         <w:numPr>
           <w:ilvl w:val="0"/>
-          <w:numId w:val="1006"/>
+          <w:numId w:val="1007"/>
         </w:numPr>
       </w:pPr>
       <w:r>
@@ -1906,7 +1933,7 @@
         <w:pStyle w:val="Compact"/>
         <w:numPr>
           <w:ilvl w:val="0"/>
-          <w:numId w:val="1006"/>
+          <w:numId w:val="1007"/>
         </w:numPr>
       </w:pPr>
       <w:r>
@@ -1927,7 +1954,7 @@
         <w:pStyle w:val="Compact"/>
         <w:numPr>
           <w:ilvl w:val="0"/>
-          <w:numId w:val="1006"/>
+          <w:numId w:val="1007"/>
         </w:numPr>
       </w:pPr>
       <w:r>
@@ -2056,7 +2083,7 @@
         <w:pStyle w:val="Compact"/>
         <w:numPr>
           <w:ilvl w:val="0"/>
-          <w:numId w:val="1007"/>
+          <w:numId w:val="1008"/>
         </w:numPr>
       </w:pPr>
       <w:r>
@@ -2077,7 +2104,7 @@
         <w:pStyle w:val="Compact"/>
         <w:numPr>
           <w:ilvl w:val="0"/>
-          <w:numId w:val="1007"/>
+          <w:numId w:val="1008"/>
         </w:numPr>
       </w:pPr>
       <w:r>
@@ -2098,7 +2125,7 @@
         <w:pStyle w:val="Compact"/>
         <w:numPr>
           <w:ilvl w:val="0"/>
-          <w:numId w:val="1007"/>
+          <w:numId w:val="1008"/>
         </w:numPr>
       </w:pPr>
       <w:r>
@@ -2119,7 +2146,7 @@
         <w:pStyle w:val="Compact"/>
         <w:numPr>
           <w:ilvl w:val="0"/>
-          <w:numId w:val="1007"/>
+          <w:numId w:val="1008"/>
         </w:numPr>
       </w:pPr>
       <w:r>
@@ -2438,7 +2465,7 @@
       <w:pPr>
         <w:numPr>
           <w:ilvl w:val="0"/>
-          <w:numId w:val="1008"/>
+          <w:numId w:val="1009"/>
         </w:numPr>
       </w:pPr>
       <w:r>
@@ -2455,7 +2482,7 @@
       <w:pPr>
         <w:numPr>
           <w:ilvl w:val="0"/>
-          <w:numId w:val="1008"/>
+          <w:numId w:val="1009"/>
         </w:numPr>
       </w:pPr>
       <w:r>
@@ -2472,7 +2499,7 @@
       <w:pPr>
         <w:numPr>
           <w:ilvl w:val="0"/>
-          <w:numId w:val="1008"/>
+          <w:numId w:val="1009"/>
         </w:numPr>
       </w:pPr>
       <w:r>
@@ -2489,7 +2516,7 @@
       <w:pPr>
         <w:numPr>
           <w:ilvl w:val="0"/>
-          <w:numId w:val="1008"/>
+          <w:numId w:val="1009"/>
         </w:numPr>
       </w:pPr>
       <w:r>
@@ -2542,16 +2569,84 @@
         <w:pStyle w:val="FirstParagraph"/>
       </w:pPr>
       <w:r>
-        <w:t xml:space="preserve">We have compiled a sample dataset with zoning regulations and parcel geometry for a set of 162 municipalities in the Dallas/Forth Worth region of Texas, as well as sample building characteristic data for four hypothetical multifamily homes.</w:t>
-      </w:r>
-    </w:p>
-    <w:bookmarkStart w:id="57" w:name="zoning-regulations-1"/>
+        <w:t xml:space="preserve">We have compiled a sample dataset with zoning regulations and parcel geometry for a set of 162 municipalities in the Dallas/Forth Worth region of Texas, as well as sample building characteristic data for four hypothetical residential buildings.</w:t>
+      </w:r>
+    </w:p>
+    <w:p>
+      <w:pPr>
+        <w:pStyle w:val="BodyText"/>
+      </w:pPr>
+      <w:r>
+        <w:t xml:space="preserve">The *zoning files were created using NZA data published by the Mercatus Center at George Mason University</w:t>
+      </w:r>
+      <w:r>
+        <w:t xml:space="preserve"> </w:t>
+      </w:r>
+      <w:r>
+        <w:t xml:space="preserve">(Mercatus Center 2024)</w:t>
+      </w:r>
+      <w:r>
+        <w:t xml:space="preserve"> </w:t>
+      </w:r>
+      <w:r>
+        <w:t xml:space="preserve">as a starting point. We converted that data for each of 161 cites in the Dallas-Forth Worth region into a *.zoning file consistent with the OZFS data standard. Textual notes in NZA fields were used to create key:value tags that were not represented by any NZA field and/or to formulate expressions to represent context-dependent constraints.</w:t>
+      </w:r>
+      <w:r>
+        <w:t xml:space="preserve"> </w:t>
+      </w:r>
+      <w:hyperlink r:id="rId56">
+        <w:r>
+          <w:rPr>
+            <w:rStyle w:val="Hyperlink"/>
+          </w:rPr>
+          <w:t xml:space="preserve">Appendix D</w:t>
+        </w:r>
+      </w:hyperlink>
+      <w:r>
+        <w:t xml:space="preserve"> </w:t>
+      </w:r>
+      <w:r>
+        <w:t xml:space="preserve">offers a detailed description of process for converting data from the NZA data data format (as represented by the data published by Mercatus Center) to the OZFS data format. NZA data does not include municipality specific definitions for residential building types or for building heights. For XX cities</w:t>
+      </w:r>
+      <w:r>
+        <w:rPr>
+          <w:rStyle w:val="FootnoteReference"/>
+        </w:rPr>
+        <w:footnoteReference w:id="57"/>
+      </w:r>
+      <w:r>
+        <w:t xml:space="preserve">, we added these definitions directly from their respective municipal zoning codes. For the remaining YYY cities, we used the residential building type definitions that are implied by the NZA method that was current at the time the data were collected, as described in</w:t>
+      </w:r>
+      <w:r>
+        <w:t xml:space="preserve"> </w:t>
+      </w:r>
+      <w:hyperlink r:id="rId56">
+        <w:r>
+          <w:rPr>
+            <w:rStyle w:val="Hyperlink"/>
+          </w:rPr>
+          <w:t xml:space="preserve">Appendix D</w:t>
+        </w:r>
+      </w:hyperlink>
+      <w:r>
+        <w:t xml:space="preserve">.</w:t>
+      </w:r>
+    </w:p>
+    <w:p>
+      <w:pPr>
+        <w:pStyle w:val="BodyText"/>
+      </w:pPr>
+      <w:r>
+        <w:t xml:space="preserve">The sample set of zoning regulations for 162 municipalities in the Dallas-Forth Worth region in available at {{{{dataverse}}}}} (cite dataverse).</w:t>
+      </w:r>
+    </w:p>
+    <w:bookmarkStart w:id="58" w:name="parcel-geometry-1"/>
     <w:p>
       <w:pPr>
         <w:pStyle w:val="Heading2"/>
       </w:pPr>
       <w:r>
-        <w:t xml:space="preserve">Zoning regulations</w:t>
+        <w:t xml:space="preserve">Parcel geometry</w:t>
       </w:r>
     </w:p>
     <w:p>
@@ -2559,53 +2654,6 @@
         <w:pStyle w:val="FirstParagraph"/>
       </w:pPr>
       <w:r>
-        <w:t xml:space="preserve">The *zoning files were created using NZA data compiled by published by the Mercatus Center at George Mason University</w:t>
-      </w:r>
-      <w:r>
-        <w:t xml:space="preserve"> </w:t>
-      </w:r>
-      <w:r>
-        <w:t xml:space="preserve">(Mercatus Center 2024)</w:t>
-      </w:r>
-      <w:r>
-        <w:t xml:space="preserve"> </w:t>
-      </w:r>
-      <w:r>
-        <w:t xml:space="preserve">as a starting point. We converted that data for each of 161 cites in the Dallas-Forth Worth region into a *.zoning file consistent with the OZFS data standard. Textual notes in NZA fields were used to create key:value tags that were not represented by any NZA field and/or to formulate expressions to represent context-dependent constraints. Appendix D offers a detailed description of process for converting data from the NZA data data format (as represented by the data published by Mercatus Center) to the OZFS data format. NZA data does not include municipality specific definitions for residential building types or for building heights. For XX cities</w:t>
-      </w:r>
-      <w:r>
-        <w:rPr>
-          <w:rStyle w:val="FootnoteReference"/>
-        </w:rPr>
-        <w:footnoteReference w:id="56"/>
-      </w:r>
-      <w:r>
-        <w:t xml:space="preserve">, we added these definitions directly from their respective municipal zoning codes. For the remaining YYY cities, we used the residential building type definitions that are prescribed by the NZA method that was current at the time the data were collected, as described in Appendix D.</w:t>
-      </w:r>
-    </w:p>
-    <w:p>
-      <w:pPr>
-        <w:pStyle w:val="BodyText"/>
-      </w:pPr>
-      <w:r>
-        <w:t xml:space="preserve">Appendix E includes several examples of text from specific zoning codes together with how these passages were translated into the OZFS data standard. The sample set of zoning regulations for 162 municipalities in the Dallas-Forth Worth region in available at {{{{dataverse}}}}} (cite dataverse).</w:t>
-      </w:r>
-    </w:p>
-    <w:bookmarkEnd w:id="57"/>
-    <w:bookmarkStart w:id="58" w:name="parcel-geometry-1"/>
-    <w:p>
-      <w:pPr>
-        <w:pStyle w:val="Heading2"/>
-      </w:pPr>
-      <w:r>
-        <w:t xml:space="preserve">Parcel geometry</w:t>
-      </w:r>
-    </w:p>
-    <w:p>
-      <w:pPr>
-        <w:pStyle w:val="FirstParagraph"/>
-      </w:pPr>
-      <w:r>
         <w:t xml:space="preserve">The *.parcel files were derived from the 2024 Land Parcels page of the Texas Geographic Information Office (TxGIO) data hub parcel data</w:t>
       </w:r>
       <w:r>
@@ -2627,7 +2675,7 @@
         <w:t xml:space="preserve">(U.S. Census Bureau, Geography Division 2024)</w:t>
       </w:r>
       <w:r>
-        <w:t xml:space="preserve">. The code used to generate the *.parcel files from these two datasets is available at {{{{{github repo}}}}} and the *.parcel files themselves are available at {{{{dataverse}}}}} (cite dataverse). More information on the process is provided in Appendix F.</w:t>
+        <w:t xml:space="preserve">. Appendix E contains details on how the *.parcel files were assembled from these sources. and the *.parcel files themselves are available at {{{{dataverse}}}}} (cite dataverse).</w:t>
       </w:r>
     </w:p>
     <w:bookmarkEnd w:id="58"/>
@@ -3590,7 +3638,7 @@
       </w:r>
     </w:p>
   </w:footnote>
-  <w:footnote w:id="56">
+  <w:footnote w:id="57">
     <w:p>
       <w:pPr>
         <w:pStyle w:val="FootnoteText"/>
@@ -3925,6 +3973,9 @@
     <w:abstractNumId w:val="991"/>
   </w:num>
   <w:num w:numId="1008">
+    <w:abstractNumId w:val="991"/>
+  </w:num>
+  <w:num w:numId="1009">
     <w:abstractNumId w:val="991"/>
   </w:num>
 </w:numbering>

</xml_diff>